<commit_message>
Modified examples and made readme
</commit_message>
<xml_diff>
--- a/Documentation.docx
+++ b/Documentation.docx
@@ -14,6 +14,8 @@
           <w:rFonts w:ascii="Cascadia Code" w:hAnsi="Cascadia Code" w:cs="Cascadia Code"/>
           <w:b/>
           <w:bCs/>
+          <w:sz w:val="28"/>
+          <w:szCs w:val="28"/>
           <w:lang w:val="en-US"/>
         </w:rPr>
       </w:pPr>
@@ -22,6 +24,8 @@
           <w:rFonts w:ascii="Cascadia Code" w:hAnsi="Cascadia Code" w:cs="Cascadia Code"/>
           <w:b/>
           <w:bCs/>
+          <w:sz w:val="28"/>
+          <w:szCs w:val="28"/>
           <w:lang w:val="en-US"/>
         </w:rPr>
         <w:t>The SBB computer</w:t>
@@ -81,7 +85,55 @@
           <w:rFonts w:ascii="Cascadia Code" w:hAnsi="Cascadia Code" w:cs="Cascadia Code"/>
           <w:lang w:val="en-US"/>
         </w:rPr>
-        <w:t>r -&gt; 1 byte, m -&gt; 12 bits, n -&gt; 4 bits</w:t>
+        <w:t xml:space="preserve">r </w:t>
+      </w:r>
+      <m:oMath>
+        <m:r>
+          <w:rPr>
+            <w:rFonts w:ascii="Cambria Math" w:hAnsi="Cambria Math" w:cs="Cascadia Code"/>
+            <w:lang w:val="en-US"/>
+          </w:rPr>
+          <m:t>→</m:t>
+        </m:r>
+      </m:oMath>
+      <w:r>
+        <w:rPr>
+          <w:rFonts w:ascii="Cascadia Code" w:hAnsi="Cascadia Code" w:cs="Cascadia Code"/>
+          <w:lang w:val="en-US"/>
+        </w:rPr>
+        <w:t xml:space="preserve"> 1 byte, m </w:t>
+      </w:r>
+      <m:oMath>
+        <m:r>
+          <w:rPr>
+            <w:rFonts w:ascii="Cambria Math" w:hAnsi="Cambria Math" w:cs="Cascadia Code"/>
+            <w:lang w:val="en-US"/>
+          </w:rPr>
+          <m:t>→</m:t>
+        </m:r>
+      </m:oMath>
+      <w:r>
+        <w:rPr>
+          <w:rFonts w:ascii="Cascadia Code" w:hAnsi="Cascadia Code" w:cs="Cascadia Code"/>
+          <w:lang w:val="en-US"/>
+        </w:rPr>
+        <w:t xml:space="preserve"> 12 bits, n </w:t>
+      </w:r>
+      <m:oMath>
+        <m:r>
+          <w:rPr>
+            <w:rFonts w:ascii="Cambria Math" w:hAnsi="Cambria Math" w:cs="Cascadia Code"/>
+            <w:lang w:val="en-US"/>
+          </w:rPr>
+          <m:t>→</m:t>
+        </m:r>
+      </m:oMath>
+      <w:r>
+        <w:rPr>
+          <w:rFonts w:ascii="Cascadia Code" w:hAnsi="Cascadia Code" w:cs="Cascadia Code"/>
+          <w:lang w:val="en-US"/>
+        </w:rPr>
+        <w:t xml:space="preserve"> 4 bits</w:t>
       </w:r>
     </w:p>
     <w:p>
@@ -129,7 +181,39 @@
           <w:rFonts w:ascii="Cascadia Code" w:hAnsi="Cascadia Code" w:cs="Cascadia Code"/>
           <w:lang w:val="en-US"/>
         </w:rPr>
-        <w:t xml:space="preserve">w -&gt; writeable, x -&gt; </w:t>
+        <w:t xml:space="preserve">w </w:t>
+      </w:r>
+      <m:oMath>
+        <m:r>
+          <w:rPr>
+            <w:rFonts w:ascii="Cambria Math" w:hAnsi="Cambria Math" w:cs="Cascadia Code"/>
+            <w:lang w:val="en-US"/>
+          </w:rPr>
+          <m:t>→</m:t>
+        </m:r>
+      </m:oMath>
+      <w:r>
+        <w:rPr>
+          <w:rFonts w:ascii="Cascadia Code" w:hAnsi="Cascadia Code" w:cs="Cascadia Code"/>
+          <w:lang w:val="en-US"/>
+        </w:rPr>
+        <w:t xml:space="preserve"> writeable, x </w:t>
+      </w:r>
+      <m:oMath>
+        <m:r>
+          <w:rPr>
+            <w:rFonts w:ascii="Cambria Math" w:hAnsi="Cambria Math" w:cs="Cascadia Code"/>
+            <w:lang w:val="en-US"/>
+          </w:rPr>
+          <m:t>→</m:t>
+        </m:r>
+      </m:oMath>
+      <w:r>
+        <w:rPr>
+          <w:rFonts w:ascii="Cascadia Code" w:hAnsi="Cascadia Code" w:cs="Cascadia Code"/>
+          <w:lang w:val="en-US"/>
+        </w:rPr>
+        <w:t xml:space="preserve"> </w:t>
       </w:r>
       <w:r>
         <w:rPr>
@@ -159,7 +243,23 @@
           <w:rFonts w:ascii="Cascadia Code" w:hAnsi="Cascadia Code" w:cs="Cascadia Code"/>
           <w:lang w:val="en-US"/>
         </w:rPr>
-        <w:t xml:space="preserve"> -&gt; neither</w:t>
+        <w:t xml:space="preserve"> </w:t>
+      </w:r>
+      <m:oMath>
+        <m:r>
+          <w:rPr>
+            <w:rFonts w:ascii="Cambria Math" w:hAnsi="Cambria Math" w:cs="Cascadia Code"/>
+            <w:lang w:val="en-US"/>
+          </w:rPr>
+          <m:t>→</m:t>
+        </m:r>
+      </m:oMath>
+      <w:r>
+        <w:rPr>
+          <w:rFonts w:ascii="Cascadia Code" w:hAnsi="Cascadia Code" w:cs="Cascadia Code"/>
+          <w:lang w:val="en-US"/>
+        </w:rPr>
+        <w:t xml:space="preserve"> neither</w:t>
       </w:r>
     </w:p>
     <w:tbl>
@@ -1238,7 +1338,23 @@
           <w:rFonts w:ascii="Cascadia Code" w:hAnsi="Cascadia Code" w:cs="Cascadia Code"/>
           <w:lang w:val="en-US"/>
         </w:rPr>
-        <w:t xml:space="preserve">, or none). In the following table, registers are identified by their names given in section 1.1. The term ‘address’ is used to designate the actual value of the address, and the term ‘[address]’ is used to designate the value found at this address in </w:t>
+        <w:t xml:space="preserve">, or none). In the following table, registers are identified by their names given in section 1.1. The term ‘address’ is used to designate the actual value of the address, and the </w:t>
+      </w:r>
+      <w:proofErr w:type="gramStart"/>
+      <w:r>
+        <w:rPr>
+          <w:rFonts w:ascii="Cascadia Code" w:hAnsi="Cascadia Code" w:cs="Cascadia Code"/>
+          <w:lang w:val="en-US"/>
+        </w:rPr>
+        <w:t>term ‘[</w:t>
+      </w:r>
+      <w:proofErr w:type="gramEnd"/>
+      <w:r>
+        <w:rPr>
+          <w:rFonts w:ascii="Cascadia Code" w:hAnsi="Cascadia Code" w:cs="Cascadia Code"/>
+          <w:lang w:val="en-US"/>
+        </w:rPr>
+        <w:t xml:space="preserve">address]’ is used to designate the value found at this address in </w:t>
       </w:r>
       <w:r>
         <w:rPr>
@@ -2503,23 +2619,7 @@
                 <w:noProof/>
                 <w:lang w:val="en-US"/>
               </w:rPr>
-              <w:t xml:space="preserve">] -&gt; rbx, rax </w:t>
-            </w:r>
-            <w:r>
-              <w:rPr>
-                <w:rFonts w:ascii="Cascadia Code" w:hAnsi="Cascadia Code" w:cs="Cascadia Code"/>
-                <w:noProof/>
-                <w:lang w:val="en-US"/>
-              </w:rPr>
-              <w:t xml:space="preserve">&amp; </w:t>
-            </w:r>
-            <w:r>
-              <w:rPr>
-                <w:rFonts w:ascii="Cascadia Code" w:hAnsi="Cascadia Code" w:cs="Cascadia Code"/>
-                <w:noProof/>
-                <w:lang w:val="en-US"/>
-              </w:rPr>
-              <w:t>rbx -&gt; rax</w:t>
+              <w:t>] -&gt; rbx, rax &amp; rbx -&gt; rax</w:t>
             </w:r>
           </w:p>
         </w:tc>
@@ -2619,23 +2719,7 @@
                 <w:noProof/>
                 <w:lang w:val="en-US"/>
               </w:rPr>
-              <w:t xml:space="preserve">] -&gt; rbx, rax </w:t>
-            </w:r>
-            <w:r>
-              <w:rPr>
-                <w:rFonts w:ascii="Cascadia Code" w:hAnsi="Cascadia Code" w:cs="Cascadia Code"/>
-                <w:noProof/>
-                <w:lang w:val="en-US"/>
-              </w:rPr>
-              <w:t>|</w:t>
-            </w:r>
-            <w:r>
-              <w:rPr>
-                <w:rFonts w:ascii="Cascadia Code" w:hAnsi="Cascadia Code" w:cs="Cascadia Code"/>
-                <w:noProof/>
-                <w:lang w:val="en-US"/>
-              </w:rPr>
-              <w:t xml:space="preserve"> rbx -&gt; rax</w:t>
+              <w:t>] -&gt; rbx, rax | rbx -&gt; rax</w:t>
             </w:r>
           </w:p>
         </w:tc>
@@ -3160,17 +3244,7 @@
                 <w:noProof/>
                 <w:lang w:val="en-US"/>
               </w:rPr>
-              <w:t>SUB</w:t>
-            </w:r>
-            <w:r>
-              <w:rPr>
-                <w:rFonts w:ascii="Cascadia Code" w:hAnsi="Cascadia Code" w:cs="Cascadia Code"/>
-                <w:b/>
-                <w:bCs/>
-                <w:noProof/>
-                <w:lang w:val="en-US"/>
-              </w:rPr>
-              <w:t>#</w:t>
+              <w:t>SUB#</w:t>
             </w:r>
           </w:p>
         </w:tc>
@@ -3223,23 +3297,7 @@
                 <w:noProof/>
                 <w:lang w:val="en-US"/>
               </w:rPr>
-              <w:t xml:space="preserve">rax </w:t>
-            </w:r>
-            <w:r>
-              <w:rPr>
-                <w:rFonts w:ascii="Cascadia Code" w:hAnsi="Cascadia Code" w:cs="Cascadia Code"/>
-                <w:noProof/>
-                <w:lang w:val="en-US"/>
-              </w:rPr>
-              <w:t>-</w:t>
-            </w:r>
-            <w:r>
-              <w:rPr>
-                <w:rFonts w:ascii="Cascadia Code" w:hAnsi="Cascadia Code" w:cs="Cascadia Code"/>
-                <w:noProof/>
-                <w:lang w:val="en-US"/>
-              </w:rPr>
-              <w:t xml:space="preserve"> imm -&gt; rax</w:t>
+              <w:t>rax - imm -&gt; rax</w:t>
             </w:r>
           </w:p>
         </w:tc>
@@ -3270,17 +3328,7 @@
                 <w:noProof/>
                 <w:lang w:val="en-US"/>
               </w:rPr>
-              <w:t>AND</w:t>
-            </w:r>
-            <w:r>
-              <w:rPr>
-                <w:rFonts w:ascii="Cascadia Code" w:hAnsi="Cascadia Code" w:cs="Cascadia Code"/>
-                <w:b/>
-                <w:bCs/>
-                <w:noProof/>
-                <w:lang w:val="en-US"/>
-              </w:rPr>
-              <w:t>#</w:t>
+              <w:t>AND#</w:t>
             </w:r>
           </w:p>
         </w:tc>
@@ -3333,23 +3381,7 @@
                 <w:noProof/>
                 <w:lang w:val="en-US"/>
               </w:rPr>
-              <w:t xml:space="preserve">rax </w:t>
-            </w:r>
-            <w:r>
-              <w:rPr>
-                <w:rFonts w:ascii="Cascadia Code" w:hAnsi="Cascadia Code" w:cs="Cascadia Code"/>
-                <w:noProof/>
-                <w:lang w:val="en-US"/>
-              </w:rPr>
-              <w:t>&amp;</w:t>
-            </w:r>
-            <w:r>
-              <w:rPr>
-                <w:rFonts w:ascii="Cascadia Code" w:hAnsi="Cascadia Code" w:cs="Cascadia Code"/>
-                <w:noProof/>
-                <w:lang w:val="en-US"/>
-              </w:rPr>
-              <w:t xml:space="preserve"> imm -&gt; rax</w:t>
+              <w:t>rax &amp; imm -&gt; rax</w:t>
             </w:r>
           </w:p>
         </w:tc>
@@ -3380,17 +3412,7 @@
                 <w:noProof/>
                 <w:lang w:val="en-US"/>
               </w:rPr>
-              <w:t>OR</w:t>
-            </w:r>
-            <w:r>
-              <w:rPr>
-                <w:rFonts w:ascii="Cascadia Code" w:hAnsi="Cascadia Code" w:cs="Cascadia Code"/>
-                <w:b/>
-                <w:bCs/>
-                <w:noProof/>
-                <w:lang w:val="en-US"/>
-              </w:rPr>
-              <w:t>#</w:t>
+              <w:t>OR#</w:t>
             </w:r>
           </w:p>
         </w:tc>
@@ -3443,23 +3465,7 @@
                 <w:noProof/>
                 <w:lang w:val="en-US"/>
               </w:rPr>
-              <w:t xml:space="preserve">rax </w:t>
-            </w:r>
-            <w:r>
-              <w:rPr>
-                <w:rFonts w:ascii="Cascadia Code" w:hAnsi="Cascadia Code" w:cs="Cascadia Code"/>
-                <w:noProof/>
-                <w:lang w:val="en-US"/>
-              </w:rPr>
-              <w:t>|</w:t>
-            </w:r>
-            <w:r>
-              <w:rPr>
-                <w:rFonts w:ascii="Cascadia Code" w:hAnsi="Cascadia Code" w:cs="Cascadia Code"/>
-                <w:noProof/>
-                <w:lang w:val="en-US"/>
-              </w:rPr>
-              <w:t xml:space="preserve"> imm -&gt; rax</w:t>
+              <w:t>rax | imm -&gt; rax</w:t>
             </w:r>
           </w:p>
         </w:tc>
@@ -3574,17 +3580,7 @@
                 <w:noProof/>
                 <w:lang w:val="en-US"/>
               </w:rPr>
-              <w:t>MULTL</w:t>
-            </w:r>
-            <w:r>
-              <w:rPr>
-                <w:rFonts w:ascii="Cascadia Code" w:hAnsi="Cascadia Code" w:cs="Cascadia Code"/>
-                <w:b/>
-                <w:bCs/>
-                <w:noProof/>
-                <w:lang w:val="en-US"/>
-              </w:rPr>
-              <w:t>#</w:t>
+              <w:t>MULTL#</w:t>
             </w:r>
           </w:p>
         </w:tc>
@@ -3637,39 +3633,7 @@
                 <w:noProof/>
                 <w:lang w:val="en-US"/>
               </w:rPr>
-              <w:t xml:space="preserve">rax </w:t>
-            </w:r>
-            <w:r>
-              <w:rPr>
-                <w:rFonts w:ascii="Cascadia Code" w:hAnsi="Cascadia Code" w:cs="Cascadia Code"/>
-                <w:noProof/>
-                <w:lang w:val="en-US"/>
-              </w:rPr>
-              <w:t>*</w:t>
-            </w:r>
-            <w:r>
-              <w:rPr>
-                <w:rFonts w:ascii="Cascadia Code" w:hAnsi="Cascadia Code" w:cs="Cascadia Code"/>
-                <w:noProof/>
-                <w:lang w:val="en-US"/>
-              </w:rPr>
-              <w:t xml:space="preserve"> imm </w:t>
-            </w:r>
-            <w:r>
-              <w:rPr>
-                <w:rFonts w:ascii="Cascadia Code" w:hAnsi="Cascadia Code" w:cs="Cascadia Code"/>
-                <w:noProof/>
-                <w:lang w:val="en-US"/>
-              </w:rPr>
-              <w:t xml:space="preserve">(low) </w:t>
-            </w:r>
-            <w:r>
-              <w:rPr>
-                <w:rFonts w:ascii="Cascadia Code" w:hAnsi="Cascadia Code" w:cs="Cascadia Code"/>
-                <w:noProof/>
-                <w:lang w:val="en-US"/>
-              </w:rPr>
-              <w:t>-&gt; rax</w:t>
+              <w:t>rax * imm (low) -&gt; rax</w:t>
             </w:r>
           </w:p>
         </w:tc>
@@ -3700,17 +3664,7 @@
                 <w:noProof/>
                 <w:lang w:val="en-US"/>
               </w:rPr>
-              <w:t>MULTH</w:t>
-            </w:r>
-            <w:r>
-              <w:rPr>
-                <w:rFonts w:ascii="Cascadia Code" w:hAnsi="Cascadia Code" w:cs="Cascadia Code"/>
-                <w:b/>
-                <w:bCs/>
-                <w:noProof/>
-                <w:lang w:val="en-US"/>
-              </w:rPr>
-              <w:t>#</w:t>
+              <w:t>MULTH#</w:t>
             </w:r>
           </w:p>
         </w:tc>
@@ -3763,39 +3717,7 @@
                 <w:noProof/>
                 <w:lang w:val="en-US"/>
               </w:rPr>
-              <w:t xml:space="preserve">rax </w:t>
-            </w:r>
-            <w:r>
-              <w:rPr>
-                <w:rFonts w:ascii="Cascadia Code" w:hAnsi="Cascadia Code" w:cs="Cascadia Code"/>
-                <w:noProof/>
-                <w:lang w:val="en-US"/>
-              </w:rPr>
-              <w:t>*</w:t>
-            </w:r>
-            <w:r>
-              <w:rPr>
-                <w:rFonts w:ascii="Cascadia Code" w:hAnsi="Cascadia Code" w:cs="Cascadia Code"/>
-                <w:noProof/>
-                <w:lang w:val="en-US"/>
-              </w:rPr>
-              <w:t xml:space="preserve"> imm </w:t>
-            </w:r>
-            <w:r>
-              <w:rPr>
-                <w:rFonts w:ascii="Cascadia Code" w:hAnsi="Cascadia Code" w:cs="Cascadia Code"/>
-                <w:noProof/>
-                <w:lang w:val="en-US"/>
-              </w:rPr>
-              <w:t xml:space="preserve">(high) </w:t>
-            </w:r>
-            <w:r>
-              <w:rPr>
-                <w:rFonts w:ascii="Cascadia Code" w:hAnsi="Cascadia Code" w:cs="Cascadia Code"/>
-                <w:noProof/>
-                <w:lang w:val="en-US"/>
-              </w:rPr>
-              <w:t>-&gt; rax</w:t>
+              <w:t>rax * imm (high) -&gt; rax</w:t>
             </w:r>
           </w:p>
         </w:tc>
@@ -4048,49 +3970,25 @@
                 <w:noProof/>
                 <w:lang w:val="en-US"/>
               </w:rPr>
-              <w:t xml:space="preserve">imm -&gt; rbx, </w:t>
-            </w:r>
-            <w:r>
-              <w:rPr>
-                <w:rFonts w:ascii="Cascadia Code" w:hAnsi="Cascadia Code" w:cs="Cascadia Code"/>
-                <w:noProof/>
-                <w:lang w:val="en-US"/>
-              </w:rPr>
-              <w:t>rax == rbx -&gt; CF</w:t>
-            </w:r>
-          </w:p>
-          <w:p>
-            <w:pPr>
-              <w:spacing w:line="360" w:lineRule="auto"/>
-              <w:rPr>
-                <w:rFonts w:ascii="Cascadia Code" w:hAnsi="Cascadia Code" w:cs="Cascadia Code"/>
-                <w:noProof/>
-                <w:lang w:val="en-US"/>
-              </w:rPr>
-            </w:pPr>
-            <w:r>
-              <w:rPr>
-                <w:rFonts w:ascii="Cascadia Code" w:hAnsi="Cascadia Code" w:cs="Cascadia Code"/>
-                <w:noProof/>
-                <w:lang w:val="en-US"/>
-              </w:rPr>
-              <w:t>rax &lt;= rbx -&gt; ZF</w:t>
-            </w:r>
-            <w:r>
-              <w:rPr>
-                <w:rFonts w:ascii="Cascadia Code" w:hAnsi="Cascadia Code" w:cs="Cascadia Code"/>
-                <w:noProof/>
-                <w:lang w:val="en-US"/>
-              </w:rPr>
-              <w:t xml:space="preserve">, </w:t>
-            </w:r>
-            <w:r>
-              <w:rPr>
-                <w:rFonts w:ascii="Cascadia Code" w:hAnsi="Cascadia Code" w:cs="Cascadia Code"/>
-                <w:noProof/>
-                <w:lang w:val="en-US"/>
-              </w:rPr>
-              <w:t>rax &gt;= rbx -&gt; SF</w:t>
+              <w:t>imm -&gt; rbx, rax == rbx -&gt; CF</w:t>
+            </w:r>
+          </w:p>
+          <w:p>
+            <w:pPr>
+              <w:spacing w:line="360" w:lineRule="auto"/>
+              <w:rPr>
+                <w:rFonts w:ascii="Cascadia Code" w:hAnsi="Cascadia Code" w:cs="Cascadia Code"/>
+                <w:noProof/>
+                <w:lang w:val="en-US"/>
+              </w:rPr>
+            </w:pPr>
+            <w:r>
+              <w:rPr>
+                <w:rFonts w:ascii="Cascadia Code" w:hAnsi="Cascadia Code" w:cs="Cascadia Code"/>
+                <w:noProof/>
+                <w:lang w:val="en-US"/>
+              </w:rPr>
+              <w:t>rax &lt;= rbx -&gt; ZF, rax &gt;= rbx -&gt; SF</w:t>
             </w:r>
           </w:p>
         </w:tc>
@@ -5406,10 +5304,62 @@
     <w:p>
       <w:pPr>
         <w:pStyle w:val="ListParagraph"/>
+        <w:numPr>
+          <w:ilvl w:val="0"/>
+          <w:numId w:val="2"/>
+        </w:numPr>
         <w:spacing w:line="360" w:lineRule="auto"/>
-        <w:ind w:left="0"/>
         <w:rPr>
           <w:rFonts w:ascii="Cascadia Code" w:hAnsi="Cascadia Code" w:cs="Cascadia Code"/>
+          <w:b/>
+          <w:bCs/>
+          <w:lang w:val="en-US"/>
+        </w:rPr>
+      </w:pPr>
+      <w:r>
+        <w:rPr>
+          <w:rFonts w:ascii="Cascadia Code" w:hAnsi="Cascadia Code" w:cs="Cascadia Code"/>
+          <w:b/>
+          <w:bCs/>
+          <w:sz w:val="28"/>
+          <w:szCs w:val="28"/>
+          <w:lang w:val="en-US"/>
+        </w:rPr>
+        <w:t>The SBB assembler</w:t>
+      </w:r>
+    </w:p>
+    <w:p>
+      <w:pPr>
+        <w:pStyle w:val="ListParagraph"/>
+        <w:numPr>
+          <w:ilvl w:val="1"/>
+          <w:numId w:val="2"/>
+        </w:numPr>
+        <w:spacing w:line="360" w:lineRule="auto"/>
+        <w:rPr>
+          <w:rFonts w:ascii="Cascadia Code" w:hAnsi="Cascadia Code" w:cs="Cascadia Code"/>
+          <w:b/>
+          <w:bCs/>
+          <w:lang w:val="en-US"/>
+        </w:rPr>
+      </w:pPr>
+      <w:r>
+        <w:rPr>
+          <w:rFonts w:ascii="Cascadia Code" w:hAnsi="Cascadia Code" w:cs="Cascadia Code"/>
+          <w:b/>
+          <w:bCs/>
+          <w:lang w:val="en-US"/>
+        </w:rPr>
+        <w:t>Instructions</w:t>
+      </w:r>
+    </w:p>
+    <w:p>
+      <w:pPr>
+        <w:spacing w:line="360" w:lineRule="auto"/>
+        <w:rPr>
+          <w:rFonts w:ascii="Cascadia Code" w:hAnsi="Cascadia Code" w:cs="Cascadia Code"/>
+          <w:b/>
+          <w:bCs/>
           <w:lang w:val="en-US"/>
         </w:rPr>
       </w:pPr>
@@ -5543,7 +5493,7 @@
   <w:abstractNum w:abstractNumId="1" w15:restartNumberingAfterBreak="0">
     <w:nsid w:val="650135E0"/>
     <w:multiLevelType w:val="multilevel"/>
-    <w:tmpl w:val="2C90E7A4"/>
+    <w:tmpl w:val="E1842A3E"/>
     <w:lvl w:ilvl="0">
       <w:start w:val="1"/>
       <w:numFmt w:val="decimal"/>
@@ -5554,6 +5504,8 @@
       </w:pPr>
       <w:rPr>
         <w:rFonts w:hint="default"/>
+        <w:sz w:val="28"/>
+        <w:szCs w:val="28"/>
       </w:rPr>
     </w:lvl>
     <w:lvl w:ilvl="1">

</xml_diff>